<commit_message>
quite la habilidad de la ia y corregi el movimiento de la ia q se mueve un paso hasta la salida
</commit_message>
<xml_diff>
--- a/Informe del Proyecto.docx
+++ b/Informe del Proyecto.docx
@@ -225,7 +225,7 @@
           <w14:ligatures w14:val="none"/>
         </w:rPr>
         <w:pict w14:anchorId="5EF37F56">
-          <v:rect id="_x0000_i1056" style="width:0;height:1.5pt" o:hralign="center" o:hrstd="t" o:hr="t" fillcolor="#a0a0a0" stroked="f"/>
+          <v:rect id="_x0000_i1025" style="width:0;height:1.5pt" o:hralign="center" o:hrstd="t" o:hr="t" fillcolor="#a0a0a0" stroked="f"/>
         </w:pict>
       </w:r>
     </w:p>
@@ -405,7 +405,7 @@
           <w14:ligatures w14:val="none"/>
         </w:rPr>
         <w:pict w14:anchorId="3E68EB9F">
-          <v:rect id="_x0000_i1057" style="width:0;height:1.5pt" o:hralign="center" o:hrstd="t" o:hr="t" fillcolor="#a0a0a0" stroked="f"/>
+          <v:rect id="_x0000_i1026" style="width:0;height:1.5pt" o:hralign="center" o:hrstd="t" o:hr="t" fillcolor="#a0a0a0" stroked="f"/>
         </w:pict>
       </w:r>
     </w:p>
@@ -540,21 +540,8 @@
           <w:lang w:eastAsia="es-CU"/>
           <w14:ligatures w14:val="none"/>
         </w:rPr>
-        <w:t xml:space="preserve">Visual Studio </w:t>
-      </w:r>
-      <w:proofErr w:type="spellStart"/>
-      <w:r>
-        <w:rPr>
-          <w:rFonts w:ascii="Times New Roman" w:eastAsia="Times New Roman" w:hAnsi="Times New Roman" w:cs="Times New Roman"/>
-          <w:b/>
-          <w:bCs/>
-          <w:kern w:val="0"/>
-          <w:lang w:eastAsia="es-CU"/>
-          <w14:ligatures w14:val="none"/>
-        </w:rPr>
-        <w:t>Code</w:t>
-      </w:r>
-      <w:proofErr w:type="spellEnd"/>
+        <w:t>Visual Studio Code</w:t>
+      </w:r>
       <w:r>
         <w:rPr>
           <w:rFonts w:ascii="Times New Roman" w:eastAsia="Times New Roman" w:hAnsi="Times New Roman" w:cs="Times New Roman"/>
@@ -646,7 +633,6 @@
           <w14:ligatures w14:val="none"/>
         </w:rPr>
       </w:pPr>
-      <w:proofErr w:type="spellStart"/>
       <w:r>
         <w:rPr>
           <w:rFonts w:ascii="Courier New" w:eastAsia="Times New Roman" w:hAnsi="Courier New" w:cs="Courier New"/>
@@ -656,19 +642,7 @@
           <w:lang w:eastAsia="es-CU"/>
           <w14:ligatures w14:val="none"/>
         </w:rPr>
-        <w:t>git</w:t>
-      </w:r>
-      <w:proofErr w:type="spellEnd"/>
-      <w:r>
-        <w:rPr>
-          <w:rFonts w:ascii="Courier New" w:eastAsia="Times New Roman" w:hAnsi="Courier New" w:cs="Courier New"/>
-          <w:kern w:val="0"/>
-          <w:sz w:val="20"/>
-          <w:szCs w:val="20"/>
-          <w:lang w:eastAsia="es-CU"/>
-          <w14:ligatures w14:val="none"/>
-        </w:rPr>
-        <w:t xml:space="preserve"> clone &lt;URL_DEL_REPOSITORIO&gt;</w:t>
+        <w:t>git clone &lt;URL_DEL_REPOSITORIO&gt;</w:t>
       </w:r>
     </w:p>
     <w:p>
@@ -779,7 +753,6 @@
           <w14:ligatures w14:val="none"/>
         </w:rPr>
       </w:pPr>
-      <w:proofErr w:type="spellStart"/>
       <w:r>
         <w:rPr>
           <w:rFonts w:ascii="Courier New" w:eastAsia="Times New Roman" w:hAnsi="Courier New" w:cs="Courier New"/>
@@ -789,19 +762,7 @@
           <w:lang w:eastAsia="es-CU"/>
           <w14:ligatures w14:val="none"/>
         </w:rPr>
-        <w:t>dotnet</w:t>
-      </w:r>
-      <w:proofErr w:type="spellEnd"/>
-      <w:r>
-        <w:rPr>
-          <w:rFonts w:ascii="Courier New" w:eastAsia="Times New Roman" w:hAnsi="Courier New" w:cs="Courier New"/>
-          <w:kern w:val="0"/>
-          <w:sz w:val="20"/>
-          <w:szCs w:val="20"/>
-          <w:lang w:eastAsia="es-CU"/>
-          <w14:ligatures w14:val="none"/>
-        </w:rPr>
-        <w:t xml:space="preserve"> run</w:t>
+        <w:t>dotnet run</w:t>
       </w:r>
     </w:p>
     <w:p>
@@ -822,7 +783,7 @@
           <w14:ligatures w14:val="none"/>
         </w:rPr>
         <w:pict w14:anchorId="5A240362">
-          <v:rect id="_x0000_i1058" style="width:0;height:1.5pt" o:hralign="center" o:hrstd="t" o:hr="t" fillcolor="#a0a0a0" stroked="f"/>
+          <v:rect id="_x0000_i1027" style="width:0;height:1.5pt" o:hralign="center" o:hrstd="t" o:hr="t" fillcolor="#a0a0a0" stroked="f"/>
         </w:pict>
       </w:r>
     </w:p>
@@ -1335,41 +1296,6 @@
     </w:p>
     <w:p>
       <w:pPr>
-        <w:numPr>
-          <w:ilvl w:val="0"/>
-          <w:numId w:val="17"/>
-        </w:numPr>
-        <w:spacing w:before="100" w:beforeAutospacing="1" w:after="100" w:afterAutospacing="1" w:line="240" w:lineRule="auto"/>
-        <w:rPr>
-          <w:rFonts w:ascii="Times New Roman" w:eastAsia="Times New Roman" w:hAnsi="Times New Roman" w:cs="Times New Roman"/>
-          <w:kern w:val="0"/>
-          <w:lang w:eastAsia="es-CU"/>
-          <w14:ligatures w14:val="none"/>
-        </w:rPr>
-      </w:pPr>
-      <w:r>
-        <w:rPr>
-          <w:rFonts w:ascii="Times New Roman" w:eastAsia="Times New Roman" w:hAnsi="Times New Roman" w:cs="Times New Roman"/>
-          <w:b/>
-          <w:bCs/>
-          <w:kern w:val="0"/>
-          <w:lang w:eastAsia="es-CU"/>
-          <w14:ligatures w14:val="none"/>
-        </w:rPr>
-        <w:t>Habilidad especial de la IA:</w:t>
-      </w:r>
-      <w:r>
-        <w:rPr>
-          <w:rFonts w:ascii="Times New Roman" w:eastAsia="Times New Roman" w:hAnsi="Times New Roman" w:cs="Times New Roman"/>
-          <w:kern w:val="0"/>
-          <w:lang w:eastAsia="es-CU"/>
-          <w14:ligatures w14:val="none"/>
-        </w:rPr>
-        <w:t xml:space="preserve"> Para equilibrar el juego, la IA tiene la capacidad de moverse dos veces al final de la partida.</w:t>
-      </w:r>
-    </w:p>
-    <w:p>
-      <w:pPr>
         <w:spacing w:after="0" w:line="240" w:lineRule="auto"/>
         <w:rPr>
           <w:rFonts w:ascii="Times New Roman" w:eastAsia="Times New Roman" w:hAnsi="Times New Roman" w:cs="Times New Roman"/>
@@ -1386,7 +1312,7 @@
           <w14:ligatures w14:val="none"/>
         </w:rPr>
         <w:pict w14:anchorId="32A2B186">
-          <v:rect id="_x0000_i1059" style="width:0;height:1.5pt" o:hralign="center" o:hrstd="t" o:hr="t" fillcolor="#a0a0a0" stroked="f"/>
+          <v:rect id="_x0000_i1028" style="width:0;height:1.5pt" o:hralign="center" o:hrstd="t" o:hr="t" fillcolor="#a0a0a0" stroked="f"/>
         </w:pict>
       </w:r>
     </w:p>
@@ -1762,7 +1688,6 @@
           <w:lang w:eastAsia="es-CU"/>
           <w14:ligatures w14:val="none"/>
         </w:rPr>
-        <w:lastRenderedPageBreak/>
         <w:t>Inicializar una lista de nodos abiertos (por explorar) y otra de nodos cerrados (explorados).</w:t>
       </w:r>
     </w:p>
@@ -1811,6 +1736,7 @@
           <w:lang w:eastAsia="es-CU"/>
           <w14:ligatures w14:val="none"/>
         </w:rPr>
+        <w:lastRenderedPageBreak/>
         <w:t xml:space="preserve">Mientras la lista de nodos abiertos no esté vacía: </w:t>
       </w:r>
     </w:p>
@@ -1968,7 +1894,7 @@
           <w14:ligatures w14:val="none"/>
         </w:rPr>
         <w:pict w14:anchorId="2681433D">
-          <v:rect id="_x0000_i1060" style="width:0;height:1.5pt" o:hralign="center" o:hrstd="t" o:hr="t" fillcolor="#a0a0a0" stroked="f"/>
+          <v:rect id="_x0000_i1029" style="width:0;height:1.5pt" o:hralign="center" o:hrstd="t" o:hr="t" fillcolor="#a0a0a0" stroked="f"/>
         </w:pict>
       </w:r>
     </w:p>
@@ -2049,7 +1975,6 @@
         </w:rPr>
         <w:t xml:space="preserve">Clase </w:t>
       </w:r>
-      <w:proofErr w:type="spellStart"/>
       <w:r>
         <w:rPr>
           <w:rFonts w:ascii="Courier New" w:eastAsia="Times New Roman" w:hAnsi="Courier New" w:cs="Courier New"/>
@@ -2063,7 +1988,6 @@
         </w:rPr>
         <w:t>GameManager</w:t>
       </w:r>
-      <w:proofErr w:type="spellEnd"/>
     </w:p>
     <w:p>
       <w:pPr>
@@ -2382,7 +2306,6 @@
         </w:rPr>
         <w:t xml:space="preserve">Clase </w:t>
       </w:r>
-      <w:proofErr w:type="spellStart"/>
       <w:r>
         <w:rPr>
           <w:rFonts w:ascii="Courier New" w:eastAsia="Times New Roman" w:hAnsi="Courier New" w:cs="Courier New"/>
@@ -2396,7 +2319,6 @@
         </w:rPr>
         <w:t>Trap</w:t>
       </w:r>
-      <w:proofErr w:type="spellEnd"/>
     </w:p>
     <w:p>
       <w:pPr>
@@ -2569,7 +2491,7 @@
           <w14:ligatures w14:val="none"/>
         </w:rPr>
         <w:pict w14:anchorId="47FD41AB">
-          <v:rect id="_x0000_i1061" style="width:0;height:1.5pt" o:hralign="center" o:hrstd="t" o:hr="t" fillcolor="#a0a0a0" stroked="f"/>
+          <v:rect id="_x0000_i1030" style="width:0;height:1.5pt" o:hralign="center" o:hrstd="t" o:hr="t" fillcolor="#a0a0a0" stroked="f"/>
         </w:pict>
       </w:r>
     </w:p>
@@ -2671,7 +2593,6 @@
           <w:lang w:eastAsia="es-CU"/>
           <w14:ligatures w14:val="none"/>
         </w:rPr>
-        <w:lastRenderedPageBreak/>
         <w:t xml:space="preserve">La IA utiliza </w:t>
       </w:r>
       <w:r>
@@ -2697,50 +2618,6 @@
     </w:p>
     <w:p>
       <w:pPr>
-        <w:numPr>
-          <w:ilvl w:val="0"/>
-          <w:numId w:val="23"/>
-        </w:numPr>
-        <w:spacing w:before="100" w:beforeAutospacing="1" w:after="100" w:afterAutospacing="1" w:line="240" w:lineRule="auto"/>
-        <w:rPr>
-          <w:rFonts w:ascii="Times New Roman" w:eastAsia="Times New Roman" w:hAnsi="Times New Roman" w:cs="Times New Roman"/>
-          <w:kern w:val="0"/>
-          <w:lang w:eastAsia="es-CU"/>
-          <w14:ligatures w14:val="none"/>
-        </w:rPr>
-      </w:pPr>
-      <w:r>
-        <w:rPr>
-          <w:rFonts w:ascii="Times New Roman" w:eastAsia="Times New Roman" w:hAnsi="Times New Roman" w:cs="Times New Roman"/>
-          <w:kern w:val="0"/>
-          <w:lang w:eastAsia="es-CU"/>
-          <w14:ligatures w14:val="none"/>
-        </w:rPr>
-        <w:t xml:space="preserve">Cuando la IA llega al final del laberinto, activa su </w:t>
-      </w:r>
-      <w:r>
-        <w:rPr>
-          <w:rFonts w:ascii="Times New Roman" w:eastAsia="Times New Roman" w:hAnsi="Times New Roman" w:cs="Times New Roman"/>
-          <w:b/>
-          <w:bCs/>
-          <w:kern w:val="0"/>
-          <w:lang w:eastAsia="es-CU"/>
-          <w14:ligatures w14:val="none"/>
-        </w:rPr>
-        <w:t>habilidad especial</w:t>
-      </w:r>
-      <w:r>
-        <w:rPr>
-          <w:rFonts w:ascii="Times New Roman" w:eastAsia="Times New Roman" w:hAnsi="Times New Roman" w:cs="Times New Roman"/>
-          <w:kern w:val="0"/>
-          <w:lang w:eastAsia="es-CU"/>
-          <w14:ligatures w14:val="none"/>
-        </w:rPr>
-        <w:t xml:space="preserve"> de moverse dos veces.</w:t>
-      </w:r>
-    </w:p>
-    <w:p>
-      <w:pPr>
         <w:spacing w:after="0" w:line="240" w:lineRule="auto"/>
         <w:rPr>
           <w:rFonts w:ascii="Times New Roman" w:eastAsia="Times New Roman" w:hAnsi="Times New Roman" w:cs="Times New Roman"/>
@@ -2757,7 +2634,7 @@
           <w14:ligatures w14:val="none"/>
         </w:rPr>
         <w:pict w14:anchorId="59CD1409">
-          <v:rect id="_x0000_i1062" style="width:0;height:1.5pt" o:hralign="center" o:hrstd="t" o:hr="t" fillcolor="#a0a0a0" stroked="f"/>
+          <v:rect id="_x0000_i1031" style="width:0;height:1.5pt" o:hralign="center" o:hrstd="t" o:hr="t" fillcolor="#a0a0a0" stroked="f"/>
         </w:pict>
       </w:r>
     </w:p>
@@ -2787,6 +2664,7 @@
           <w:lang w:eastAsia="es-CU"/>
           <w14:ligatures w14:val="none"/>
         </w:rPr>
+        <w:lastRenderedPageBreak/>
         <w:t>Conclusión</w:t>
       </w:r>
     </w:p>
@@ -2908,7 +2786,7 @@
           <w14:ligatures w14:val="none"/>
         </w:rPr>
         <w:pict w14:anchorId="2B869216">
-          <v:rect id="_x0000_i1063" style="width:0;height:1.5pt" o:hralign="center" o:hrstd="t" o:hr="t" fillcolor="#a0a0a0" stroked="f"/>
+          <v:rect id="_x0000_i1032" style="width:0;height:1.5pt" o:hralign="center" o:hrstd="t" o:hr="t" fillcolor="#a0a0a0" stroked="f"/>
         </w:pict>
       </w:r>
     </w:p>

</xml_diff>